<commit_message>
thêm bảng tham số với 1 bản ghi là shipping_fee
</commit_message>
<xml_diff>
--- a/Đồ Án Tốt Nghiệp.docx
+++ b/Đồ Án Tốt Nghiệp.docx
@@ -2043,7 +2043,7 @@
         </w:rPr>
         <w:lastRenderedPageBreak/>
         <w:drawing>
-          <wp:anchor distT="0" distB="0" distL="114300" distR="114300" simplePos="0" relativeHeight="251666432" behindDoc="1" locked="0" layoutInCell="1" allowOverlap="1" wp14:anchorId="33023A4F" wp14:editId="6CADE44E">
+          <wp:anchor distT="0" distB="0" distL="114300" distR="114300" simplePos="0" relativeHeight="251666432" behindDoc="1" locked="0" layoutInCell="1" allowOverlap="1" wp14:anchorId="33023A4F" wp14:editId="4C399EF3">
             <wp:simplePos x="0" y="0"/>
             <wp:positionH relativeFrom="page">
               <wp:align>left</wp:align>
@@ -5881,6 +5881,37 @@
     <w:p>
       <w:pPr>
         <w:rPr>
+          <w:lang w:val="en-US"/>
+        </w:rPr>
+      </w:pPr>
+      <w:r>
+        <w:rPr>
+          <w:lang w:val="en-US"/>
+        </w:rPr>
+        <w:t>HTX – Hợp tác xã</w:t>
+      </w:r>
+      <w:r>
+        <w:br w:type="page"/>
+      </w:r>
+    </w:p>
+    <w:p>
+      <w:pPr>
+        <w:pStyle w:val="Heading1"/>
+        <w:rPr>
+          <w:lang w:val="vi-VN"/>
+        </w:rPr>
+      </w:pPr>
+      <w:r>
+        <w:rPr>
+          <w:lang w:val="vi-VN"/>
+        </w:rPr>
+        <w:lastRenderedPageBreak/>
+        <w:t>PHẦN MỞ ĐẦU</w:t>
+      </w:r>
+    </w:p>
+    <w:p>
+      <w:pPr>
+        <w:rPr>
           <w:rFonts w:ascii="Times New Roman" w:eastAsia="DengXian" w:hAnsi="Times New Roman" w:cs="Times New Roman"/>
           <w:b/>
           <w:bCs/>
@@ -5915,53 +5946,186 @@
           <w:lang w:val="vi-VN"/>
         </w:rPr>
         <w:lastRenderedPageBreak/>
-        <w:t>PHẦN MỞ ĐẦU</w:t>
-      </w:r>
-    </w:p>
-    <w:p>
-      <w:pPr>
-        <w:rPr>
-          <w:rFonts w:ascii="Times New Roman" w:eastAsia="DengXian" w:hAnsi="Times New Roman" w:cs="Times New Roman"/>
-          <w:b/>
-          <w:bCs/>
-          <w:kern w:val="0"/>
-          <w:sz w:val="28"/>
-          <w:szCs w:val="28"/>
-          <w14:ligatures w14:val="none"/>
-        </w:rPr>
-      </w:pPr>
-      <w:r>
-        <w:rPr>
-          <w:rFonts w:ascii="Times New Roman" w:eastAsia="DengXian" w:hAnsi="Times New Roman" w:cs="Times New Roman"/>
-          <w:b/>
-          <w:bCs/>
-          <w:kern w:val="0"/>
-          <w:sz w:val="28"/>
-          <w:szCs w:val="28"/>
-          <w14:ligatures w14:val="none"/>
-        </w:rPr>
-        <w:br w:type="page"/>
-      </w:r>
-    </w:p>
-    <w:p>
-      <w:pPr>
-        <w:pStyle w:val="Heading1"/>
+        <w:t>Chương</w:t>
+      </w:r>
+      <w:r>
         <w:rPr>
           <w:lang w:val="vi-VN"/>
         </w:rPr>
-      </w:pPr>
+        <w:t xml:space="preserve"> 1. </w:t>
+      </w:r>
       <w:r>
         <w:rPr>
           <w:lang w:val="vi-VN"/>
         </w:rPr>
+        <w:t>TỔNG QUAN BÀI TOÁN</w:t>
+      </w:r>
+    </w:p>
+    <w:p>
+      <w:pPr>
+        <w:pStyle w:val="Heading2"/>
+        <w:rPr>
+          <w:lang w:val="pt-BR"/>
+        </w:rPr>
+      </w:pPr>
+      <w:r>
+        <w:rPr>
+          <w:lang w:val="vi-VN"/>
+        </w:rPr>
+        <w:t>1.</w:t>
+      </w:r>
+      <w:r>
+        <w:rPr>
+          <w:lang w:val="pt-BR"/>
+        </w:rPr>
+        <w:t>1. LÝ DO CHỌN ĐỀ TÀI</w:t>
+      </w:r>
+    </w:p>
+    <w:p>
+      <w:pPr>
+        <w:ind w:firstLine="567"/>
+        <w:jc w:val="both"/>
+        <w:rPr>
+          <w:lang w:val="pt-BR"/>
+        </w:rPr>
+      </w:pPr>
+      <w:r>
+        <w:rPr>
+          <w:lang w:val="pt-BR"/>
+        </w:rPr>
+        <w:t>Trong bối cảnh người tiêu dùng ngày càng quan tâm đến chất lượng và nguồn gốc của thực phẩm, đặc biệt là các sản phẩm nông sản sạch, an toàn và thân thiện với môi trường, các hợp tác xã (HTX) nông nghiệp như HTX Nông nghiệp Dịch vụ Tương Lai Xanh đang đối mặt với thách thức lớn trong việc xây dựng và củng cố niềm tin từ khách hàng. Mặc dù HTX đã nỗ lực sản xuất nông sản sạch theo hướng bền vững, nhưng việc truyền tải thông tin minh bạch và thuyết phục đến người tiêu dùng vẫn còn hạn chế, khiến sản phẩm chưa thực sự chiếm được lòng tin và sự ủng hộ rộng rãi trên thị trường.</w:t>
+      </w:r>
+    </w:p>
+    <w:p>
+      <w:pPr>
+        <w:ind w:firstLine="567"/>
+        <w:jc w:val="both"/>
+        <w:rPr>
+          <w:lang w:val="pt-BR"/>
+        </w:rPr>
+      </w:pPr>
+      <w:r>
+        <w:rPr>
+          <w:lang w:val="pt-BR"/>
+        </w:rPr>
+        <w:t>Việc xây dựng một ứng dụng web cho HTX Nông nghiệp Dịch vụ Tương Lai Xanh xuất phát từ mong muốn tạo ra một nền tảng trực tuyến hiện đại, nơi người tiêu dùng có thể dễ dàng tiếp cận thông tin chi tiết về nguồn gốc, quy trình sản xuất và chất lượng của các sản phẩm nông sản sạch. Ứng dụng này không chỉ giúp quảng bá thương hiệu của HTX mà còn đóng vai trò như một cầu nối đáng tin cậy, cung cấp dữ liệu minh bạch và rõ ràng để người tiêu dùng yên tâm lựa chọn sản phẩm của HTX thay vì các nguồn cung khác. Đây là một giải pháp thiết thực nhằm nâng cao uy tín và khả năng cạnh tranh của HTX trong xu hướng tiêu dùng hiện đại.</w:t>
+      </w:r>
+    </w:p>
+    <w:p>
+      <w:pPr>
+        <w:ind w:firstLine="567"/>
+        <w:jc w:val="both"/>
+        <w:rPr>
+          <w:lang w:val="pt-BR"/>
+        </w:rPr>
+      </w:pPr>
+      <w:r>
+        <w:rPr>
+          <w:lang w:val="pt-BR"/>
+        </w:rPr>
+        <w:t>Đề tài này mang ý nghĩa thực tiễn cao khi kết hợp công nghệ thông tin với nhu cầu thực tế của ngành nông nghiệp, đồng thời là cơ hội để tôi áp dụng kiến thức về phát triển web, thiết kế giao diện và quản lý dữ liệu vào một dự án cụ thể. Qua đó, tôi mong muốn tạo ra một sản phẩm không chỉ hỗ trợ hoạt động của HTX mà còn góp phần xây dựng niềm tin của người tiêu dùng vào nông sản sạch, từ đó thúc đẩy sự phát triển bền vững của ngành nông nghiệp.</w:t>
+      </w:r>
+    </w:p>
+    <w:p>
+      <w:pPr>
+        <w:ind w:firstLine="567"/>
+        <w:jc w:val="both"/>
+        <w:rPr>
+          <w:lang w:val="pt-BR"/>
+        </w:rPr>
+      </w:pPr>
+      <w:r>
+        <w:rPr>
+          <w:lang w:val="pt-BR"/>
+        </w:rPr>
+        <w:t>Với những lý do trên, tôi quyết định chọn đề tài "Xây dựng ứng dụng web cho HTX Nông nghiệp Dịch vụ Tương Lai Xanh" làm đồ án tốt nghiệp, nhằm mang lại một giải pháp công nghệ thiết thực và ý nghĩa cho cả HTX và cộng đồng người tiêu dùng.</w:t>
+      </w:r>
+    </w:p>
+    <w:p>
+      <w:pPr>
+        <w:pStyle w:val="Heading2"/>
+        <w:rPr>
+          <w:lang w:val="fr-FR"/>
+        </w:rPr>
+      </w:pPr>
+      <w:r>
+        <w:rPr>
+          <w:lang w:val="fr-FR"/>
+        </w:rPr>
+        <w:t>1.2. MÔ T</w:t>
+      </w:r>
+      <w:r>
+        <w:rPr>
+          <w:lang w:val="fr-FR"/>
+        </w:rPr>
+        <w:t>Ả ĐỀ TÀI</w:t>
+      </w:r>
+    </w:p>
+    <w:p>
+      <w:pPr>
+        <w:ind w:firstLine="567"/>
+        <w:jc w:val="both"/>
+        <w:rPr>
+          <w:lang w:val="fr-FR"/>
+        </w:rPr>
+      </w:pPr>
+      <w:r>
+        <w:rPr>
+          <w:lang w:val="fr-FR"/>
+        </w:rPr>
+        <w:t>Đề tài "Xây dựng ứng dụng web cho HTX Nông nghiệp Dịch vụ Tương Lai Xanh" hướng đến việc phát triển một hệ thống web nhằm hỗ trợ Hợp tác xã (HTX) Nông nghiệp Dịch vụ Tương Lai Xanh trong việc quảng bá, quản lý và cung cấp thông tin về các sản phẩm nông sản sạch đến người tiêu dùng. Trong bối cảnh nhu cầu về thực phẩm an toàn và bền vững ngày càng tăng, ứng dụng web này được thiết kế để trở thành một kênh giao tiếp minh bạch, giúp người tiêu dùng dễ dàng truy cập thông tin về nguồn gốc, quy trình sản xuất, chứng nhận chất lượng và các giá trị xanh mà HTX mang lại.</w:t>
+      </w:r>
+    </w:p>
+    <w:p>
+      <w:pPr>
+        <w:ind w:firstLine="567"/>
+        <w:jc w:val="both"/>
+        <w:rPr>
+          <w:lang w:val="fr-FR"/>
+        </w:rPr>
+      </w:pPr>
+      <w:r>
+        <w:rPr>
+          <w:lang w:val="fr-FR"/>
+        </w:rPr>
+        <w:t xml:space="preserve">Hệ thống sẽ bao gồm các chức năng chính như: hiển thị danh mục sản phẩm nông sản sạch, cung cấp thông tin chi tiết về từng sản phẩm (nguồn gốc, quy trình canh tác), tích hợp tính năng đặt hàng trực tuyến. Ngoài ra, ứng dụng web còn hỗ trợ HTX trong việc quản lý thông tin sản phẩm, cập nhật tin tức hoạt động và xây dựng hình ảnh thương </w:t>
+      </w:r>
+      <w:r>
+        <w:rPr>
+          <w:lang w:val="fr-FR"/>
+        </w:rPr>
         <w:lastRenderedPageBreak/>
-        <w:t>Chương</w:t>
-      </w:r>
-      <w:r>
-        <w:rPr>
-          <w:lang w:val="vi-VN"/>
-        </w:rPr>
-        <w:t xml:space="preserve"> 1. CƠ SỞ LÝ THUYẾT</w:t>
+        <w:t>hiệu chuyên nghiệp, đáng tin cậy. Giao diện được thiết kế thân thiện, dễ sử dụng, đảm bảo trải nghiệm tốt cho cả người tiêu dùng và người quản trị hệ thống.</w:t>
+      </w:r>
+    </w:p>
+    <w:p>
+      <w:pPr>
+        <w:ind w:firstLine="567"/>
+        <w:jc w:val="both"/>
+        <w:rPr>
+          <w:lang w:val="fr-FR"/>
+        </w:rPr>
+      </w:pPr>
+      <w:r>
+        <w:rPr>
+          <w:lang w:val="fr-FR"/>
+        </w:rPr>
+        <w:t>Để thực hiện đề tài, hệ thống được phát triển với Laravel ở phía backend, một framework PHP mạnh mẽ, giúp xử lý logic nghiệp vụ, quản lý cơ sở dữ liệu và đảm bảo tính bảo mật cao. Phía frontend sử dụng Nuxt.js, một framework dựa trên Vue.js, cho phép xây dựng giao diện động, tối ưu hóa hiệu suất và hỗ trợ SEO hiệu quả. Sự kết hợp giữa Laravel và Nuxt.js không chỉ đảm bảo tính ổn định, bảo mật của hệ thống mà còn mang lại trải nghiệm người dùng hiện đại và nhanh chóng.</w:t>
+      </w:r>
+    </w:p>
+    <w:p>
+      <w:pPr>
+        <w:ind w:firstLine="567"/>
+        <w:jc w:val="both"/>
+        <w:rPr>
+          <w:lang w:val="fr-FR"/>
+        </w:rPr>
+      </w:pPr>
+      <w:r>
+        <w:rPr>
+          <w:lang w:val="fr-FR"/>
+        </w:rPr>
+        <w:t>Mục tiêu của đề tài là tạo ra một sản phẩm công nghệ hoàn chỉnh, có tính ứng dụng cao, hỗ trợ HTX Nông nghiệp Dịch vụ Tương Lai Xanh khẳng định vị thế trên thị trường và thúc đẩy xu hướng tiêu dùng nông sản sạch, bền vững trong cộng đồng.</w:t>
       </w:r>
     </w:p>
     <w:p>
@@ -5975,19 +6139,329 @@
         <w:rPr>
           <w:lang w:val="fr-FR"/>
         </w:rPr>
-        <w:t xml:space="preserve">1.1 PHP </w:t>
-      </w:r>
-      <w:r>
+        <w:t>1.3 YÊU CẦU CỦA ĐỀ TÀI</w:t>
+      </w:r>
+    </w:p>
+    <w:p>
+      <w:pPr>
+        <w:ind w:firstLine="567"/>
+        <w:jc w:val="both"/>
         <w:rPr>
           <w:lang w:val="fr-FR"/>
         </w:rPr>
-        <w:t>LÀ G</w:t>
-      </w:r>
+      </w:pPr>
       <w:r>
         <w:rPr>
           <w:lang w:val="fr-FR"/>
         </w:rPr>
-        <w:t>Ì ?</w:t>
+        <w:t>Việc phát triển đề tài "Xây dựng ứng dụng web cho HTX Nông nghiệp Dịch vụ Tương Lai Xanh" yêu cầu tìm hiểu sâu về các công nghệ lập trình và công cụ hỗ trợ phù hợp. Cụ thể, cần nắm vững ngôn ngữ lập trình PHP để phát triển backend và JavaScript để xử lý giao diện phía frontend, cùng với khái niệm REST API để xây dựng hệ thống giao tiếp giữa backend và frontend. Về cơ sở dữ liệu, sử dụng MySQL làm nền tảng lưu trữ thông tin, kết hợp với phpMyAdmin để quản lý. PhpMyAdmin cung cấp giao diện đồ họa thân thiện, hỗ trợ tạo và quản lý các bảng dữ liệu, thực hiện truy vấn và các thao tác cơ bản, giúp quá trình phát triển và quản lý dự án trở nên thuận tiện.</w:t>
+      </w:r>
+    </w:p>
+    <w:p>
+      <w:pPr>
+        <w:ind w:firstLine="567"/>
+        <w:jc w:val="both"/>
+        <w:rPr>
+          <w:lang w:val="fr-FR"/>
+        </w:rPr>
+      </w:pPr>
+      <w:r>
+        <w:rPr>
+          <w:lang w:val="fr-FR"/>
+        </w:rPr>
+        <w:t>Đề tài tập trung vào việc áp dụng Laravel, một framework PHP mạnh mẽ, tuân theo mô hình MVC (Model-View-Controller), để xây dựng backend dưới dạng REST API. Laravel cung cấp các công cụ như định tuyến (routing), xử lý yêu cầu HTTP, truy vấn cơ sở dữ liệu qua Eloquent ORM, xác thực người dùng (authentication) bằng token</w:t>
+      </w:r>
+      <w:r>
+        <w:rPr>
+          <w:lang w:val="fr-FR"/>
+        </w:rPr>
+        <w:t xml:space="preserve"> </w:t>
+      </w:r>
+      <w:r>
+        <w:rPr>
+          <w:lang w:val="fr-FR"/>
+        </w:rPr>
+        <w:t>và quản lý lỗi, đảm bảo mã nguồn được tổ chức khoa học và dễ bảo trì. REST API được thiết kế để cung cấp các endpoint (GET, POST, PUT, DELETE) phục vụ việc truy xuất và quản lý dữ liệu từ phía frontend. Ở phía frontend, sử dụng Nuxt.js, một framework dựa trên Vue.js, để phát triển giao diện động, tận dụng Server-Side Rendering (SSR) hoặc Static Site Generation (SSG) nhằm tối ưu hiệu suất và SEO.</w:t>
+      </w:r>
+    </w:p>
+    <w:p>
+      <w:pPr>
+        <w:ind w:firstLine="567"/>
+        <w:jc w:val="both"/>
+        <w:rPr>
+          <w:lang w:val="fr-FR"/>
+        </w:rPr>
+      </w:pPr>
+      <w:r>
+        <w:rPr>
+          <w:lang w:val="fr-FR"/>
+        </w:rPr>
+        <w:t>Trong bối cảnh HTX Nông nghiệp Dịch vụ Tương Lai Xanh hướng đến cung cấp nông sản sạch và xây dựng niềm tin cho người tiêu dùng, việc hiểu rõ quy trình bán hàng trực tuyến là yếu tố quan trọng. Quy trình này bao gồm liệt kê sản phẩm, cung cấp thông tin chi tiết (nguồn gốc, quy trình sản xuất), quản lý giỏ hàng, xử lý đặt hàng và theo dõi trạng thái đơn hàng. Website cần được xây dựng với giao diện thân thiện, tính năng đa dạng và khả năng cung cấp thông tin minh bạch để thuyết phục khách hàng.</w:t>
+      </w:r>
+    </w:p>
+    <w:p>
+      <w:pPr>
+        <w:ind w:firstLine="567"/>
+        <w:jc w:val="both"/>
+        <w:rPr>
+          <w:lang w:val="fr-FR"/>
+        </w:rPr>
+      </w:pPr>
+      <w:r>
+        <w:rPr>
+          <w:lang w:val="fr-FR"/>
+        </w:rPr>
+        <w:t>Website cần đáp ứng các chức năng chính sau:</w:t>
+      </w:r>
+    </w:p>
+    <w:p>
+      <w:pPr>
+        <w:ind w:firstLine="567"/>
+        <w:jc w:val="both"/>
+        <w:rPr>
+          <w:lang w:val="fr-FR"/>
+        </w:rPr>
+      </w:pPr>
+      <w:r>
+        <w:rPr>
+          <w:lang w:val="fr-FR"/>
+        </w:rPr>
+        <w:t>Phần quản trị:</w:t>
+      </w:r>
+      <w:r>
+        <w:rPr>
+          <w:lang w:val="fr-FR"/>
+        </w:rPr>
+        <w:t xml:space="preserve"> Quản lý bài viết chuyên gia</w:t>
+      </w:r>
+      <w:r>
+        <w:rPr>
+          <w:lang w:val="fr-FR"/>
+        </w:rPr>
+        <w:t>,</w:t>
+      </w:r>
+      <w:r>
+        <w:rPr>
+          <w:lang w:val="fr-FR"/>
+        </w:rPr>
+        <w:t xml:space="preserve"> uản lý thành viên hợp tác </w:t>
+      </w:r>
+      <w:r>
+        <w:rPr>
+          <w:lang w:val="fr-FR"/>
+        </w:rPr>
+        <w:t>xã, q</w:t>
+      </w:r>
+      <w:r>
+        <w:rPr>
+          <w:lang w:val="fr-FR"/>
+        </w:rPr>
+        <w:t>uản lý nông trại</w:t>
+      </w:r>
+      <w:r>
+        <w:rPr>
+          <w:lang w:val="fr-FR"/>
+        </w:rPr>
+        <w:t>, q</w:t>
+      </w:r>
+      <w:r>
+        <w:rPr>
+          <w:lang w:val="fr-FR"/>
+        </w:rPr>
+        <w:t>uản lý khách hàng</w:t>
+      </w:r>
+      <w:r>
+        <w:rPr>
+          <w:lang w:val="fr-FR"/>
+        </w:rPr>
+        <w:t>, phân</w:t>
+      </w:r>
+      <w:r>
+        <w:rPr>
+          <w:lang w:val="fr-FR"/>
+        </w:rPr>
+        <w:t xml:space="preserve"> quyền</w:t>
+      </w:r>
+      <w:r>
+        <w:rPr>
+          <w:lang w:val="fr-FR"/>
+        </w:rPr>
+        <w:t>, q</w:t>
+      </w:r>
+      <w:r>
+        <w:rPr>
+          <w:lang w:val="fr-FR"/>
+        </w:rPr>
+        <w:t>uản lý sản phẩm</w:t>
+      </w:r>
+      <w:r>
+        <w:rPr>
+          <w:lang w:val="fr-FR"/>
+        </w:rPr>
+        <w:t>, q</w:t>
+      </w:r>
+      <w:r>
+        <w:rPr>
+          <w:lang w:val="fr-FR"/>
+        </w:rPr>
+        <w:t>uản lý nhật ký chăm bón</w:t>
+      </w:r>
+      <w:r>
+        <w:rPr>
+          <w:lang w:val="fr-FR"/>
+        </w:rPr>
+        <w:t>, q</w:t>
+      </w:r>
+      <w:r>
+        <w:rPr>
+          <w:lang w:val="fr-FR"/>
+        </w:rPr>
+        <w:t>uản lý đơn hàng</w:t>
+      </w:r>
+      <w:r>
+        <w:rPr>
+          <w:lang w:val="fr-FR"/>
+        </w:rPr>
+        <w:t>, q</w:t>
+      </w:r>
+      <w:r>
+        <w:rPr>
+          <w:lang w:val="fr-FR"/>
+        </w:rPr>
+        <w:t xml:space="preserve">uản lý thông tin </w:t>
+      </w:r>
+      <w:r>
+        <w:rPr>
+          <w:lang w:val="fr-FR"/>
+        </w:rPr>
+        <w:t>HTX</w:t>
+      </w:r>
+      <w:r>
+        <w:rPr>
+          <w:lang w:val="fr-FR"/>
+        </w:rPr>
+        <w:t xml:space="preserve"> </w:t>
+      </w:r>
+    </w:p>
+    <w:p>
+      <w:pPr>
+        <w:ind w:firstLine="567"/>
+        <w:jc w:val="both"/>
+        <w:rPr>
+          <w:lang w:val="fr-FR"/>
+        </w:rPr>
+      </w:pPr>
+      <w:r>
+        <w:rPr>
+          <w:lang w:val="fr-FR"/>
+        </w:rPr>
+        <w:lastRenderedPageBreak/>
+        <w:t>Phần khách hàng:</w:t>
+      </w:r>
+      <w:r>
+        <w:rPr>
+          <w:lang w:val="fr-FR"/>
+        </w:rPr>
+        <w:t xml:space="preserve"> </w:t>
+      </w:r>
+      <w:r>
+        <w:rPr>
+          <w:lang w:val="fr-FR"/>
+        </w:rPr>
+        <w:t>Đăng ký tài khoản</w:t>
+      </w:r>
+      <w:r>
+        <w:rPr>
+          <w:lang w:val="fr-FR"/>
+        </w:rPr>
+        <w:t>,</w:t>
+      </w:r>
+      <w:r>
+        <w:rPr>
+          <w:lang w:val="fr-FR"/>
+        </w:rPr>
+        <w:t xml:space="preserve"> </w:t>
+      </w:r>
+      <w:r>
+        <w:rPr>
+          <w:lang w:val="fr-FR"/>
+        </w:rPr>
+        <w:t>x</w:t>
+      </w:r>
+      <w:r>
+        <w:rPr>
+          <w:lang w:val="fr-FR"/>
+        </w:rPr>
+        <w:t>em sản phẩm</w:t>
+      </w:r>
+      <w:r>
+        <w:rPr>
+          <w:lang w:val="fr-FR"/>
+        </w:rPr>
+        <w:t>, t</w:t>
+      </w:r>
+      <w:r>
+        <w:rPr>
+          <w:lang w:val="fr-FR"/>
+        </w:rPr>
+        <w:t>ìm kiếm sản phẩm</w:t>
+      </w:r>
+      <w:r>
+        <w:rPr>
+          <w:lang w:val="fr-FR"/>
+        </w:rPr>
+        <w:t>, q</w:t>
+      </w:r>
+      <w:r>
+        <w:rPr>
+          <w:lang w:val="fr-FR"/>
+        </w:rPr>
+        <w:t>uản lý giỏ hàng</w:t>
+      </w:r>
+      <w:r>
+        <w:rPr>
+          <w:lang w:val="fr-FR"/>
+        </w:rPr>
+        <w:t>, đ</w:t>
+      </w:r>
+      <w:r>
+        <w:rPr>
+          <w:lang w:val="fr-FR"/>
+        </w:rPr>
+        <w:t>ặt hàng</w:t>
+      </w:r>
+      <w:r>
+        <w:rPr>
+          <w:lang w:val="fr-FR"/>
+        </w:rPr>
+        <w:t>, k</w:t>
+      </w:r>
+      <w:r>
+        <w:rPr>
+          <w:lang w:val="fr-FR"/>
+        </w:rPr>
+        <w:t>iểm tra trạng thái đơn hàng</w:t>
+      </w:r>
+      <w:r>
+        <w:rPr>
+          <w:lang w:val="fr-FR"/>
+        </w:rPr>
+        <w:t>.</w:t>
+      </w:r>
+    </w:p>
+    <w:p>
+      <w:pPr>
+        <w:ind w:firstLine="567"/>
+        <w:jc w:val="both"/>
+        <w:rPr>
+          <w:lang w:val="fr-FR"/>
+        </w:rPr>
+      </w:pPr>
+      <w:r>
+        <w:rPr>
+          <w:lang w:val="fr-FR"/>
+        </w:rPr>
+        <w:t>Ứng dụng web được phát triển theo kiến trúc REST API, trong đó Laravel đảm nhiệm vai trò cung cấp các endpoint dữ liệu an toàn và hiệu quả, còn Nuxt.js tiêu thụ API để hiển thị giao diện và xử lý tương tác người dùng. Mục tiêu là tạo ra một nền tảng minh bạch, tiện lợi, giúp HTX Nông nghiệp Dịch vụ Tương Lai Xanh quảng bá sản phẩm, quản lý hoạt động hiệu quả và xây dựng niềm tin với người tiêu dùng thông qua thông tin rõ ràng, đáng tin cậy. Sự kết hợp giữa Laravel và Nuxt.js đảm bảo hệ thống đạt hiệu suất cao, bảo mật tốt và mang lại trải nghiệm người dùng tối ưu.</w:t>
       </w:r>
     </w:p>
     <w:p>
@@ -6001,52 +6475,199 @@
         <w:rPr>
           <w:lang w:val="fr-FR"/>
         </w:rPr>
-        <w:t xml:space="preserve">1.2 </w:t>
-      </w:r>
-      <w:r>
+        <w:t>1.4. CƠ SỞ LÝ THUYẾT</w:t>
+      </w:r>
+    </w:p>
+    <w:p>
+      <w:pPr>
+        <w:pStyle w:val="Heading3"/>
         <w:rPr>
           <w:lang w:val="fr-FR"/>
         </w:rPr>
-        <w:t xml:space="preserve">FRAMEWORK LARAVEL </w:t>
-      </w:r>
-    </w:p>
-    <w:p>
-      <w:pPr>
-        <w:pStyle w:val="Heading2"/>
+      </w:pPr>
+      <w:r>
         <w:rPr>
           <w:lang w:val="fr-FR"/>
         </w:rPr>
-      </w:pPr>
+        <w:t>1.</w:t>
+      </w:r>
       <w:r>
         <w:rPr>
           <w:lang w:val="fr-FR"/>
         </w:rPr>
-        <w:t>1.3 V</w:t>
+        <w:t>4.</w:t>
       </w:r>
       <w:r>
         <w:rPr>
           <w:lang w:val="fr-FR"/>
         </w:rPr>
-        <w:t>UE.JS LÀ GÌ ?</w:t>
-      </w:r>
-    </w:p>
-    <w:p>
-      <w:pPr>
-        <w:pStyle w:val="Heading2"/>
-      </w:pPr>
-      <w:r>
-        <w:t>1.4 NUXT.</w:t>
-      </w:r>
-      <w:r>
-        <w:t>JS</w:t>
-      </w:r>
-    </w:p>
-    <w:p>
-      <w:pPr>
-        <w:pStyle w:val="Heading2"/>
-      </w:pPr>
-      <w:r>
-        <w:t>1.5 API</w:t>
+        <w:t>1 PHP</w:t>
+      </w:r>
+    </w:p>
+    <w:p>
+      <w:pPr>
+        <w:pStyle w:val="Heading3"/>
+        <w:rPr>
+          <w:lang w:val="fr-FR"/>
+        </w:rPr>
+      </w:pPr>
+      <w:r>
+        <w:rPr>
+          <w:lang w:val="fr-FR"/>
+        </w:rPr>
+        <w:t>1.</w:t>
+      </w:r>
+      <w:r>
+        <w:rPr>
+          <w:lang w:val="fr-FR"/>
+        </w:rPr>
+        <w:t>4.</w:t>
+      </w:r>
+      <w:r>
+        <w:rPr>
+          <w:lang w:val="fr-FR"/>
+        </w:rPr>
+        <w:t xml:space="preserve">2 </w:t>
+      </w:r>
+      <w:r>
+        <w:rPr>
+          <w:lang w:val="fr-FR"/>
+        </w:rPr>
+        <w:t>Laravel Framework</w:t>
+      </w:r>
+      <w:r>
+        <w:rPr>
+          <w:lang w:val="fr-FR"/>
+        </w:rPr>
+        <w:t xml:space="preserve"> </w:t>
+      </w:r>
+    </w:p>
+    <w:p>
+      <w:pPr>
+        <w:pStyle w:val="Heading3"/>
+        <w:rPr>
+          <w:lang w:val="fr-FR"/>
+        </w:rPr>
+      </w:pPr>
+      <w:r>
+        <w:rPr>
+          <w:lang w:val="fr-FR"/>
+        </w:rPr>
+        <w:t>1.</w:t>
+      </w:r>
+      <w:r>
+        <w:rPr>
+          <w:lang w:val="fr-FR"/>
+        </w:rPr>
+        <w:t>4.</w:t>
+      </w:r>
+      <w:r>
+        <w:rPr>
+          <w:lang w:val="fr-FR"/>
+        </w:rPr>
+        <w:t>3 V</w:t>
+      </w:r>
+      <w:r>
+        <w:rPr>
+          <w:lang w:val="fr-FR"/>
+        </w:rPr>
+        <w:t>ue.js</w:t>
+      </w:r>
+    </w:p>
+    <w:p>
+      <w:pPr>
+        <w:pStyle w:val="Heading3"/>
+        <w:rPr>
+          <w:lang w:val="fr-FR"/>
+        </w:rPr>
+      </w:pPr>
+      <w:r>
+        <w:rPr>
+          <w:lang w:val="fr-FR"/>
+        </w:rPr>
+        <w:t>1.</w:t>
+      </w:r>
+      <w:r>
+        <w:rPr>
+          <w:lang w:val="fr-FR"/>
+        </w:rPr>
+        <w:t>4.</w:t>
+      </w:r>
+      <w:r>
+        <w:rPr>
+          <w:lang w:val="fr-FR"/>
+        </w:rPr>
+        <w:t xml:space="preserve">4 </w:t>
+      </w:r>
+      <w:r>
+        <w:rPr>
+          <w:lang w:val="fr-FR"/>
+        </w:rPr>
+        <w:t>Nuxt.js</w:t>
+      </w:r>
+    </w:p>
+    <w:p>
+      <w:pPr>
+        <w:pStyle w:val="Heading3"/>
+        <w:rPr>
+          <w:lang w:val="fr-FR"/>
+        </w:rPr>
+      </w:pPr>
+      <w:r>
+        <w:rPr>
+          <w:lang w:val="fr-FR"/>
+        </w:rPr>
+        <w:t>1.</w:t>
+      </w:r>
+      <w:r>
+        <w:rPr>
+          <w:lang w:val="fr-FR"/>
+        </w:rPr>
+        <w:t>4.</w:t>
+      </w:r>
+      <w:r>
+        <w:rPr>
+          <w:lang w:val="fr-FR"/>
+        </w:rPr>
+        <w:t>5 API</w:t>
+      </w:r>
+    </w:p>
+    <w:p>
+      <w:pPr>
+        <w:pStyle w:val="Heading3"/>
+        <w:rPr>
+          <w:lang w:val="fr-FR"/>
+        </w:rPr>
+      </w:pPr>
+      <w:r>
+        <w:rPr>
+          <w:lang w:val="fr-FR"/>
+        </w:rPr>
+        <w:t>1.</w:t>
+      </w:r>
+      <w:r>
+        <w:rPr>
+          <w:lang w:val="fr-FR"/>
+        </w:rPr>
+        <w:t>4.</w:t>
+      </w:r>
+      <w:r>
+        <w:rPr>
+          <w:lang w:val="fr-FR"/>
+        </w:rPr>
+        <w:t xml:space="preserve">6 </w:t>
+      </w:r>
+      <w:r>
+        <w:rPr>
+          <w:lang w:val="fr-FR"/>
+        </w:rPr>
+        <w:t>Rest</w:t>
+      </w:r>
+      <w:r>
+        <w:rPr>
+          <w:lang w:val="fr-FR"/>
+        </w:rPr>
+        <w:t>API</w:t>
       </w:r>
     </w:p>
     <w:p>
@@ -6055,21 +6676,20 @@
         <w:rPr>
           <w:sz w:val="30"/>
           <w:szCs w:val="30"/>
-        </w:rPr>
-      </w:pPr>
-      <w:r>
-        <w:t>1.6 R</w:t>
-      </w:r>
-      <w:r>
-        <w:t>EST</w:t>
-      </w:r>
-      <w:r>
-        <w:t xml:space="preserve"> API</w:t>
+          <w:lang w:val="fr-FR"/>
+        </w:rPr>
+      </w:pPr>
+      <w:r>
+        <w:rPr>
+          <w:lang w:val="fr-FR"/>
+        </w:rPr>
+        <w:t>1.5 CÀI ĐẶT ĐỒ ÁN</w:t>
       </w:r>
       <w:r>
         <w:rPr>
           <w:sz w:val="30"/>
           <w:szCs w:val="30"/>
+          <w:lang w:val="fr-FR"/>
         </w:rPr>
         <w:br w:type="page"/>
       </w:r>
@@ -6438,14 +7058,27 @@
       <w:r>
         <w:t>.</w:t>
       </w:r>
-      <w:fldSimple w:instr=" SEQ Hình_2. \* ARABIC ">
-        <w:r>
-          <w:rPr>
-            <w:noProof/>
-          </w:rPr>
-          <w:t>1</w:t>
-        </w:r>
-      </w:fldSimple>
+      <w:r>
+        <w:fldChar w:fldCharType="begin"/>
+      </w:r>
+      <w:r>
+        <w:instrText xml:space="preserve"> SEQ Hình_2. \* ARABIC </w:instrText>
+      </w:r>
+      <w:r>
+        <w:fldChar w:fldCharType="separate"/>
+      </w:r>
+      <w:r>
+        <w:rPr>
+          <w:noProof/>
+        </w:rPr>
+        <w:t>1</w:t>
+      </w:r>
+      <w:r>
+        <w:rPr>
+          <w:noProof/>
+        </w:rPr>
+        <w:fldChar w:fldCharType="end"/>
+      </w:r>
       <w:r>
         <w:rPr>
           <w:lang w:val="pt-BR"/>
@@ -6737,7 +7370,7 @@
         <w:rPr>
           <w:lang w:val="pt-BR"/>
         </w:rPr>
-        <w:t xml:space="preserve">+ Quản lý bài viết </w:t>
+        <w:t xml:space="preserve">+ Quản lý </w:t>
       </w:r>
       <w:r>
         <w:rPr>
@@ -8396,14 +9029,27 @@
       <w:r>
         <w:t>Hình 2.</w:t>
       </w:r>
-      <w:fldSimple w:instr=" SEQ Hình_2. \* ARABIC ">
-        <w:r>
-          <w:rPr>
-            <w:noProof/>
-          </w:rPr>
-          <w:t>2</w:t>
-        </w:r>
-      </w:fldSimple>
+      <w:r>
+        <w:fldChar w:fldCharType="begin"/>
+      </w:r>
+      <w:r>
+        <w:instrText xml:space="preserve"> SEQ Hình_2. \* ARABIC </w:instrText>
+      </w:r>
+      <w:r>
+        <w:fldChar w:fldCharType="separate"/>
+      </w:r>
+      <w:r>
+        <w:rPr>
+          <w:noProof/>
+        </w:rPr>
+        <w:t>2</w:t>
+      </w:r>
+      <w:r>
+        <w:rPr>
+          <w:noProof/>
+        </w:rPr>
+        <w:fldChar w:fldCharType="end"/>
+      </w:r>
       <w:r>
         <w:rPr>
           <w:lang w:val="en-US"/>
@@ -8509,14 +9155,27 @@
       <w:r>
         <w:t>Hình 2.</w:t>
       </w:r>
-      <w:fldSimple w:instr=" SEQ Hình_2. \* ARABIC ">
-        <w:r>
-          <w:rPr>
-            <w:noProof/>
-          </w:rPr>
-          <w:t>3</w:t>
-        </w:r>
-      </w:fldSimple>
+      <w:r>
+        <w:fldChar w:fldCharType="begin"/>
+      </w:r>
+      <w:r>
+        <w:instrText xml:space="preserve"> SEQ Hình_2. \* ARABIC </w:instrText>
+      </w:r>
+      <w:r>
+        <w:fldChar w:fldCharType="separate"/>
+      </w:r>
+      <w:r>
+        <w:rPr>
+          <w:noProof/>
+        </w:rPr>
+        <w:t>3</w:t>
+      </w:r>
+      <w:r>
+        <w:rPr>
+          <w:noProof/>
+        </w:rPr>
+        <w:fldChar w:fldCharType="end"/>
+      </w:r>
       <w:r>
         <w:t>.</w:t>
       </w:r>
@@ -8597,14 +9256,27 @@
       <w:r>
         <w:t>.</w:t>
       </w:r>
-      <w:fldSimple w:instr=" SEQ Hình_2. \* ARABIC ">
-        <w:r>
-          <w:rPr>
-            <w:noProof/>
-          </w:rPr>
-          <w:t>4</w:t>
-        </w:r>
-      </w:fldSimple>
+      <w:r>
+        <w:fldChar w:fldCharType="begin"/>
+      </w:r>
+      <w:r>
+        <w:instrText xml:space="preserve"> SEQ Hình_2. \* ARABIC </w:instrText>
+      </w:r>
+      <w:r>
+        <w:fldChar w:fldCharType="separate"/>
+      </w:r>
+      <w:r>
+        <w:rPr>
+          <w:noProof/>
+        </w:rPr>
+        <w:t>4</w:t>
+      </w:r>
+      <w:r>
+        <w:rPr>
+          <w:noProof/>
+        </w:rPr>
+        <w:fldChar w:fldCharType="end"/>
+      </w:r>
       <w:r>
         <w:t>.</w:t>
       </w:r>
@@ -8700,14 +9372,27 @@
       <w:r>
         <w:t>.</w:t>
       </w:r>
-      <w:fldSimple w:instr=" SEQ Hình_2. \* ARABIC ">
-        <w:r>
-          <w:rPr>
-            <w:noProof/>
-          </w:rPr>
-          <w:t>5</w:t>
-        </w:r>
-      </w:fldSimple>
+      <w:r>
+        <w:fldChar w:fldCharType="begin"/>
+      </w:r>
+      <w:r>
+        <w:instrText xml:space="preserve"> SEQ Hình_2. \* ARABIC </w:instrText>
+      </w:r>
+      <w:r>
+        <w:fldChar w:fldCharType="separate"/>
+      </w:r>
+      <w:r>
+        <w:rPr>
+          <w:noProof/>
+        </w:rPr>
+        <w:t>5</w:t>
+      </w:r>
+      <w:r>
+        <w:rPr>
+          <w:noProof/>
+        </w:rPr>
+        <w:fldChar w:fldCharType="end"/>
+      </w:r>
       <w:r>
         <w:t>.</w:t>
       </w:r>
@@ -8788,14 +9473,27 @@
       <w:r>
         <w:t>2.</w:t>
       </w:r>
-      <w:fldSimple w:instr=" SEQ Hình_2. \* ARABIC ">
-        <w:r>
-          <w:rPr>
-            <w:noProof/>
-          </w:rPr>
-          <w:t>6</w:t>
-        </w:r>
-      </w:fldSimple>
+      <w:r>
+        <w:fldChar w:fldCharType="begin"/>
+      </w:r>
+      <w:r>
+        <w:instrText xml:space="preserve"> SEQ Hình_2. \* ARABIC </w:instrText>
+      </w:r>
+      <w:r>
+        <w:fldChar w:fldCharType="separate"/>
+      </w:r>
+      <w:r>
+        <w:rPr>
+          <w:noProof/>
+        </w:rPr>
+        <w:t>6</w:t>
+      </w:r>
+      <w:r>
+        <w:rPr>
+          <w:noProof/>
+        </w:rPr>
+        <w:fldChar w:fldCharType="end"/>
+      </w:r>
       <w:r>
         <w:t>.</w:t>
       </w:r>
@@ -8881,14 +9579,27 @@
       <w:r>
         <w:t>2.</w:t>
       </w:r>
-      <w:fldSimple w:instr=" SEQ Hình_2. \* ARABIC ">
-        <w:r>
-          <w:rPr>
-            <w:noProof/>
-          </w:rPr>
-          <w:t>7</w:t>
-        </w:r>
-      </w:fldSimple>
+      <w:r>
+        <w:fldChar w:fldCharType="begin"/>
+      </w:r>
+      <w:r>
+        <w:instrText xml:space="preserve"> SEQ Hình_2. \* ARABIC </w:instrText>
+      </w:r>
+      <w:r>
+        <w:fldChar w:fldCharType="separate"/>
+      </w:r>
+      <w:r>
+        <w:rPr>
+          <w:noProof/>
+        </w:rPr>
+        <w:t>7</w:t>
+      </w:r>
+      <w:r>
+        <w:rPr>
+          <w:noProof/>
+        </w:rPr>
+        <w:fldChar w:fldCharType="end"/>
+      </w:r>
       <w:r>
         <w:t>.</w:t>
       </w:r>
@@ -8970,14 +9681,27 @@
       <w:r>
         <w:t>.</w:t>
       </w:r>
-      <w:fldSimple w:instr=" SEQ Hình_2. \* ARABIC ">
-        <w:r>
-          <w:rPr>
-            <w:noProof/>
-          </w:rPr>
-          <w:t>8</w:t>
-        </w:r>
-      </w:fldSimple>
+      <w:r>
+        <w:fldChar w:fldCharType="begin"/>
+      </w:r>
+      <w:r>
+        <w:instrText xml:space="preserve"> SEQ Hình_2. \* ARABIC </w:instrText>
+      </w:r>
+      <w:r>
+        <w:fldChar w:fldCharType="separate"/>
+      </w:r>
+      <w:r>
+        <w:rPr>
+          <w:noProof/>
+        </w:rPr>
+        <w:t>8</w:t>
+      </w:r>
+      <w:r>
+        <w:rPr>
+          <w:noProof/>
+        </w:rPr>
+        <w:fldChar w:fldCharType="end"/>
+      </w:r>
       <w:r>
         <w:t>.</w:t>
       </w:r>
@@ -9070,14 +9794,27 @@
       <w:r>
         <w:t>2.</w:t>
       </w:r>
-      <w:fldSimple w:instr=" SEQ Hình_2. \* ARABIC ">
-        <w:r>
-          <w:rPr>
-            <w:noProof/>
-          </w:rPr>
-          <w:t>9</w:t>
-        </w:r>
-      </w:fldSimple>
+      <w:r>
+        <w:fldChar w:fldCharType="begin"/>
+      </w:r>
+      <w:r>
+        <w:instrText xml:space="preserve"> SEQ Hình_2. \* ARABIC </w:instrText>
+      </w:r>
+      <w:r>
+        <w:fldChar w:fldCharType="separate"/>
+      </w:r>
+      <w:r>
+        <w:rPr>
+          <w:noProof/>
+        </w:rPr>
+        <w:t>9</w:t>
+      </w:r>
+      <w:r>
+        <w:rPr>
+          <w:noProof/>
+        </w:rPr>
+        <w:fldChar w:fldCharType="end"/>
+      </w:r>
       <w:r>
         <w:t>.</w:t>
       </w:r>
@@ -9157,14 +9894,27 @@
       <w:r>
         <w:t>Hình 2.</w:t>
       </w:r>
-      <w:fldSimple w:instr=" SEQ Hình_2. \* ARABIC ">
-        <w:r>
-          <w:rPr>
-            <w:noProof/>
-          </w:rPr>
-          <w:t>10</w:t>
-        </w:r>
-      </w:fldSimple>
+      <w:r>
+        <w:fldChar w:fldCharType="begin"/>
+      </w:r>
+      <w:r>
+        <w:instrText xml:space="preserve"> SEQ Hình_2. \* ARABIC </w:instrText>
+      </w:r>
+      <w:r>
+        <w:fldChar w:fldCharType="separate"/>
+      </w:r>
+      <w:r>
+        <w:rPr>
+          <w:noProof/>
+        </w:rPr>
+        <w:t>10</w:t>
+      </w:r>
+      <w:r>
+        <w:rPr>
+          <w:noProof/>
+        </w:rPr>
+        <w:fldChar w:fldCharType="end"/>
+      </w:r>
       <w:r>
         <w:t>.</w:t>
       </w:r>
@@ -9243,14 +9993,27 @@
       <w:r>
         <w:t>2.</w:t>
       </w:r>
-      <w:fldSimple w:instr=" SEQ Hình_2. \* ARABIC ">
-        <w:r>
-          <w:rPr>
-            <w:noProof/>
-          </w:rPr>
-          <w:t>11</w:t>
-        </w:r>
-      </w:fldSimple>
+      <w:r>
+        <w:fldChar w:fldCharType="begin"/>
+      </w:r>
+      <w:r>
+        <w:instrText xml:space="preserve"> SEQ Hình_2. \* ARABIC </w:instrText>
+      </w:r>
+      <w:r>
+        <w:fldChar w:fldCharType="separate"/>
+      </w:r>
+      <w:r>
+        <w:rPr>
+          <w:noProof/>
+        </w:rPr>
+        <w:t>11</w:t>
+      </w:r>
+      <w:r>
+        <w:rPr>
+          <w:noProof/>
+        </w:rPr>
+        <w:fldChar w:fldCharType="end"/>
+      </w:r>
       <w:r>
         <w:t>.</w:t>
       </w:r>
@@ -9327,14 +10090,27 @@
       <w:r>
         <w:t>Hình 2.</w:t>
       </w:r>
-      <w:fldSimple w:instr=" SEQ Hình_2. \* ARABIC ">
-        <w:r>
-          <w:rPr>
-            <w:noProof/>
-          </w:rPr>
-          <w:t>12</w:t>
-        </w:r>
-      </w:fldSimple>
+      <w:r>
+        <w:fldChar w:fldCharType="begin"/>
+      </w:r>
+      <w:r>
+        <w:instrText xml:space="preserve"> SEQ Hình_2. \* ARABIC </w:instrText>
+      </w:r>
+      <w:r>
+        <w:fldChar w:fldCharType="separate"/>
+      </w:r>
+      <w:r>
+        <w:rPr>
+          <w:noProof/>
+        </w:rPr>
+        <w:t>12</w:t>
+      </w:r>
+      <w:r>
+        <w:rPr>
+          <w:noProof/>
+        </w:rPr>
+        <w:fldChar w:fldCharType="end"/>
+      </w:r>
       <w:r>
         <w:t>.</w:t>
       </w:r>
@@ -9416,14 +10192,27 @@
       <w:r>
         <w:t>ình 2.</w:t>
       </w:r>
-      <w:fldSimple w:instr=" SEQ Hình_2. \* ARABIC ">
-        <w:r>
-          <w:rPr>
-            <w:noProof/>
-          </w:rPr>
-          <w:t>13</w:t>
-        </w:r>
-      </w:fldSimple>
+      <w:r>
+        <w:fldChar w:fldCharType="begin"/>
+      </w:r>
+      <w:r>
+        <w:instrText xml:space="preserve"> SEQ Hình_2. \* ARABIC </w:instrText>
+      </w:r>
+      <w:r>
+        <w:fldChar w:fldCharType="separate"/>
+      </w:r>
+      <w:r>
+        <w:rPr>
+          <w:noProof/>
+        </w:rPr>
+        <w:t>13</w:t>
+      </w:r>
+      <w:r>
+        <w:rPr>
+          <w:noProof/>
+        </w:rPr>
+        <w:fldChar w:fldCharType="end"/>
+      </w:r>
       <w:r>
         <w:t>.</w:t>
       </w:r>
@@ -9518,14 +10307,27 @@
       <w:r>
         <w:t>h 2.</w:t>
       </w:r>
-      <w:fldSimple w:instr=" SEQ Hình_2. \* ARABIC ">
-        <w:r>
-          <w:rPr>
-            <w:noProof/>
-          </w:rPr>
-          <w:t>14</w:t>
-        </w:r>
-      </w:fldSimple>
+      <w:r>
+        <w:fldChar w:fldCharType="begin"/>
+      </w:r>
+      <w:r>
+        <w:instrText xml:space="preserve"> SEQ Hình_2. \* ARABIC </w:instrText>
+      </w:r>
+      <w:r>
+        <w:fldChar w:fldCharType="separate"/>
+      </w:r>
+      <w:r>
+        <w:rPr>
+          <w:noProof/>
+        </w:rPr>
+        <w:t>14</w:t>
+      </w:r>
+      <w:r>
+        <w:rPr>
+          <w:noProof/>
+        </w:rPr>
+        <w:fldChar w:fldCharType="end"/>
+      </w:r>
       <w:r>
         <w:t>.</w:t>
       </w:r>
@@ -9622,14 +10424,27 @@
       <w:r>
         <w:t>Hình 2.</w:t>
       </w:r>
-      <w:fldSimple w:instr=" SEQ Hình_2. \* ARABIC ">
-        <w:r>
-          <w:rPr>
-            <w:noProof/>
-          </w:rPr>
-          <w:t>15</w:t>
-        </w:r>
-      </w:fldSimple>
+      <w:r>
+        <w:fldChar w:fldCharType="begin"/>
+      </w:r>
+      <w:r>
+        <w:instrText xml:space="preserve"> SEQ Hình_2. \* ARABIC </w:instrText>
+      </w:r>
+      <w:r>
+        <w:fldChar w:fldCharType="separate"/>
+      </w:r>
+      <w:r>
+        <w:rPr>
+          <w:noProof/>
+        </w:rPr>
+        <w:t>15</w:t>
+      </w:r>
+      <w:r>
+        <w:rPr>
+          <w:noProof/>
+        </w:rPr>
+        <w:fldChar w:fldCharType="end"/>
+      </w:r>
       <w:r>
         <w:t>. Biểu đồ hoạt động đăng nhập</w:t>
       </w:r>
@@ -9705,14 +10520,27 @@
       <w:r>
         <w:t>Hình 2.</w:t>
       </w:r>
-      <w:fldSimple w:instr=" SEQ Hình_2. \* ARABIC ">
-        <w:r>
-          <w:rPr>
-            <w:noProof/>
-          </w:rPr>
-          <w:t>16</w:t>
-        </w:r>
-      </w:fldSimple>
+      <w:r>
+        <w:fldChar w:fldCharType="begin"/>
+      </w:r>
+      <w:r>
+        <w:instrText xml:space="preserve"> SEQ Hình_2. \* ARABIC </w:instrText>
+      </w:r>
+      <w:r>
+        <w:fldChar w:fldCharType="separate"/>
+      </w:r>
+      <w:r>
+        <w:rPr>
+          <w:noProof/>
+        </w:rPr>
+        <w:t>16</w:t>
+      </w:r>
+      <w:r>
+        <w:rPr>
+          <w:noProof/>
+        </w:rPr>
+        <w:fldChar w:fldCharType="end"/>
+      </w:r>
       <w:r>
         <w:t>. Biểu đồ hoạt động quên mật khẩu</w:t>
       </w:r>
@@ -9798,14 +10626,27 @@
       <w:r>
         <w:t>Hình 2.</w:t>
       </w:r>
-      <w:fldSimple w:instr=" SEQ Hình_2. \* ARABIC ">
-        <w:r>
-          <w:rPr>
-            <w:noProof/>
-          </w:rPr>
-          <w:t>17</w:t>
-        </w:r>
-      </w:fldSimple>
+      <w:r>
+        <w:fldChar w:fldCharType="begin"/>
+      </w:r>
+      <w:r>
+        <w:instrText xml:space="preserve"> SEQ Hình_2. \* ARABIC </w:instrText>
+      </w:r>
+      <w:r>
+        <w:fldChar w:fldCharType="separate"/>
+      </w:r>
+      <w:r>
+        <w:rPr>
+          <w:noProof/>
+        </w:rPr>
+        <w:t>17</w:t>
+      </w:r>
+      <w:r>
+        <w:rPr>
+          <w:noProof/>
+        </w:rPr>
+        <w:fldChar w:fldCharType="end"/>
+      </w:r>
       <w:r>
         <w:t>. Biểu đồ hoạt động đăng ký</w:t>
       </w:r>
@@ -9875,14 +10716,27 @@
       <w:r>
         <w:t>Hình 2.</w:t>
       </w:r>
-      <w:fldSimple w:instr=" SEQ Hình_2. \* ARABIC ">
-        <w:r>
-          <w:rPr>
-            <w:noProof/>
-          </w:rPr>
-          <w:t>18</w:t>
-        </w:r>
-      </w:fldSimple>
+      <w:r>
+        <w:fldChar w:fldCharType="begin"/>
+      </w:r>
+      <w:r>
+        <w:instrText xml:space="preserve"> SEQ Hình_2. \* ARABIC </w:instrText>
+      </w:r>
+      <w:r>
+        <w:fldChar w:fldCharType="separate"/>
+      </w:r>
+      <w:r>
+        <w:rPr>
+          <w:noProof/>
+        </w:rPr>
+        <w:t>18</w:t>
+      </w:r>
+      <w:r>
+        <w:rPr>
+          <w:noProof/>
+        </w:rPr>
+        <w:fldChar w:fldCharType="end"/>
+      </w:r>
       <w:r>
         <w:t>. Biểu đồ hoạt động đăng xuất</w:t>
       </w:r>
@@ -9952,14 +10806,27 @@
       <w:r>
         <w:t>Hình 2.</w:t>
       </w:r>
-      <w:fldSimple w:instr=" SEQ Hình_2. \* ARABIC ">
-        <w:r>
-          <w:rPr>
-            <w:noProof/>
-          </w:rPr>
-          <w:t>19</w:t>
-        </w:r>
-      </w:fldSimple>
+      <w:r>
+        <w:fldChar w:fldCharType="begin"/>
+      </w:r>
+      <w:r>
+        <w:instrText xml:space="preserve"> SEQ Hình_2. \* ARABIC </w:instrText>
+      </w:r>
+      <w:r>
+        <w:fldChar w:fldCharType="separate"/>
+      </w:r>
+      <w:r>
+        <w:rPr>
+          <w:noProof/>
+        </w:rPr>
+        <w:t>19</w:t>
+      </w:r>
+      <w:r>
+        <w:rPr>
+          <w:noProof/>
+        </w:rPr>
+        <w:fldChar w:fldCharType="end"/>
+      </w:r>
       <w:r>
         <w:t>. Biểu đồ hoạt động thêm bình luận</w:t>
       </w:r>
@@ -10021,14 +10888,27 @@
       <w:r>
         <w:t>Hình 2.</w:t>
       </w:r>
-      <w:fldSimple w:instr=" SEQ Hình_2. \* ARABIC ">
-        <w:r>
-          <w:rPr>
-            <w:noProof/>
-          </w:rPr>
-          <w:t>20</w:t>
-        </w:r>
-      </w:fldSimple>
+      <w:r>
+        <w:fldChar w:fldCharType="begin"/>
+      </w:r>
+      <w:r>
+        <w:instrText xml:space="preserve"> SEQ Hình_2. \* ARABIC </w:instrText>
+      </w:r>
+      <w:r>
+        <w:fldChar w:fldCharType="separate"/>
+      </w:r>
+      <w:r>
+        <w:rPr>
+          <w:noProof/>
+        </w:rPr>
+        <w:t>20</w:t>
+      </w:r>
+      <w:r>
+        <w:rPr>
+          <w:noProof/>
+        </w:rPr>
+        <w:fldChar w:fldCharType="end"/>
+      </w:r>
       <w:r>
         <w:t xml:space="preserve">. Biểu đồ hoạt động </w:t>
       </w:r>
@@ -10094,14 +10974,27 @@
       <w:r>
         <w:t>Hình 2.</w:t>
       </w:r>
-      <w:fldSimple w:instr=" SEQ Hình_2. \* ARABIC ">
-        <w:r>
-          <w:rPr>
-            <w:noProof/>
-          </w:rPr>
-          <w:t>21</w:t>
-        </w:r>
-      </w:fldSimple>
+      <w:r>
+        <w:fldChar w:fldCharType="begin"/>
+      </w:r>
+      <w:r>
+        <w:instrText xml:space="preserve"> SEQ Hình_2. \* ARABIC </w:instrText>
+      </w:r>
+      <w:r>
+        <w:fldChar w:fldCharType="separate"/>
+      </w:r>
+      <w:r>
+        <w:rPr>
+          <w:noProof/>
+        </w:rPr>
+        <w:t>21</w:t>
+      </w:r>
+      <w:r>
+        <w:rPr>
+          <w:noProof/>
+        </w:rPr>
+        <w:fldChar w:fldCharType="end"/>
+      </w:r>
       <w:r>
         <w:t>. Biểu đồ hoạt động xoá bình luận</w:t>
       </w:r>
@@ -10172,14 +11065,27 @@
       <w:r>
         <w:t>Hình 2.</w:t>
       </w:r>
-      <w:fldSimple w:instr=" SEQ Hình_2. \* ARABIC ">
-        <w:r>
-          <w:rPr>
-            <w:noProof/>
-          </w:rPr>
-          <w:t>22</w:t>
-        </w:r>
-      </w:fldSimple>
+      <w:r>
+        <w:fldChar w:fldCharType="begin"/>
+      </w:r>
+      <w:r>
+        <w:instrText xml:space="preserve"> SEQ Hình_2. \* ARABIC </w:instrText>
+      </w:r>
+      <w:r>
+        <w:fldChar w:fldCharType="separate"/>
+      </w:r>
+      <w:r>
+        <w:rPr>
+          <w:noProof/>
+        </w:rPr>
+        <w:t>22</w:t>
+      </w:r>
+      <w:r>
+        <w:rPr>
+          <w:noProof/>
+        </w:rPr>
+        <w:fldChar w:fldCharType="end"/>
+      </w:r>
       <w:r>
         <w:t>. Biểu đồ hoạt động đặt hàng phía khách hàng</w:t>
       </w:r>
@@ -10262,14 +11168,27 @@
       <w:r>
         <w:t>.</w:t>
       </w:r>
-      <w:fldSimple w:instr=" SEQ Hình_2. \* ARABIC ">
-        <w:r>
-          <w:rPr>
-            <w:noProof/>
-          </w:rPr>
-          <w:t>23</w:t>
-        </w:r>
-      </w:fldSimple>
+      <w:r>
+        <w:fldChar w:fldCharType="begin"/>
+      </w:r>
+      <w:r>
+        <w:instrText xml:space="preserve"> SEQ Hình_2. \* ARABIC </w:instrText>
+      </w:r>
+      <w:r>
+        <w:fldChar w:fldCharType="separate"/>
+      </w:r>
+      <w:r>
+        <w:rPr>
+          <w:noProof/>
+        </w:rPr>
+        <w:t>23</w:t>
+      </w:r>
+      <w:r>
+        <w:rPr>
+          <w:noProof/>
+        </w:rPr>
+        <w:fldChar w:fldCharType="end"/>
+      </w:r>
       <w:r>
         <w:t>. Biểu đồ hoạt động đặt hàng phía hợp tác xã</w:t>
       </w:r>
@@ -10292,6 +11211,7 @@
       </w:pPr>
       <w:r>
         <w:rPr>
+          <w:noProof/>
           <w:lang w:val="en-US"/>
         </w:rPr>
         <w:lastRenderedPageBreak/>
@@ -10339,14 +11259,27 @@
       <w:r>
         <w:t>Hình 2.</w:t>
       </w:r>
-      <w:fldSimple w:instr=" SEQ Hình_2. \* ARABIC ">
-        <w:r>
-          <w:rPr>
-            <w:noProof/>
-          </w:rPr>
-          <w:t>24</w:t>
-        </w:r>
-      </w:fldSimple>
+      <w:r>
+        <w:fldChar w:fldCharType="begin"/>
+      </w:r>
+      <w:r>
+        <w:instrText xml:space="preserve"> SEQ Hình_2. \* ARABIC </w:instrText>
+      </w:r>
+      <w:r>
+        <w:fldChar w:fldCharType="separate"/>
+      </w:r>
+      <w:r>
+        <w:rPr>
+          <w:noProof/>
+        </w:rPr>
+        <w:t>24</w:t>
+      </w:r>
+      <w:r>
+        <w:rPr>
+          <w:noProof/>
+        </w:rPr>
+        <w:fldChar w:fldCharType="end"/>
+      </w:r>
       <w:r>
         <w:t xml:space="preserve">. Biểu đồ </w:t>
       </w:r>
@@ -10381,6 +11314,7 @@
       </w:pPr>
       <w:r>
         <w:rPr>
+          <w:noProof/>
           <w:lang w:val="en-US"/>
         </w:rPr>
         <w:lastRenderedPageBreak/>
@@ -10428,25 +11362,29 @@
       <w:r>
         <w:t>Hình 2.</w:t>
       </w:r>
-      <w:fldSimple w:instr=" SEQ Hình_2. \* ARABIC ">
-        <w:r>
-          <w:rPr>
-            <w:noProof/>
-          </w:rPr>
-          <w:t>25</w:t>
-        </w:r>
-      </w:fldSimple>
-      <w:r>
-        <w:t xml:space="preserve">. </w:t>
-      </w:r>
-      <w:r>
-        <w:t xml:space="preserve">Biểu đồ hoạt động </w:t>
-      </w:r>
-      <w:r>
-        <w:t>sửa</w:t>
-      </w:r>
-      <w:r>
-        <w:t xml:space="preserve"> dữ liệu</w:t>
+      <w:r>
+        <w:fldChar w:fldCharType="begin"/>
+      </w:r>
+      <w:r>
+        <w:instrText xml:space="preserve"> SEQ Hình_2. \* ARABIC </w:instrText>
+      </w:r>
+      <w:r>
+        <w:fldChar w:fldCharType="separate"/>
+      </w:r>
+      <w:r>
+        <w:rPr>
+          <w:noProof/>
+        </w:rPr>
+        <w:t>25</w:t>
+      </w:r>
+      <w:r>
+        <w:rPr>
+          <w:noProof/>
+        </w:rPr>
+        <w:fldChar w:fldCharType="end"/>
+      </w:r>
+      <w:r>
+        <w:t>. Biểu đồ hoạt động sửa dữ liệu</w:t>
       </w:r>
     </w:p>
     <w:p>
@@ -10467,6 +11405,7 @@
       </w:pPr>
       <w:r>
         <w:rPr>
+          <w:noProof/>
           <w:lang w:val="en-US"/>
         </w:rPr>
         <w:lastRenderedPageBreak/>
@@ -10514,14 +11453,27 @@
       <w:r>
         <w:t>Hình 2.</w:t>
       </w:r>
-      <w:fldSimple w:instr=" SEQ Hình_2. \* ARABIC ">
-        <w:r>
-          <w:rPr>
-            <w:noProof/>
-          </w:rPr>
-          <w:t>26</w:t>
-        </w:r>
-      </w:fldSimple>
+      <w:r>
+        <w:fldChar w:fldCharType="begin"/>
+      </w:r>
+      <w:r>
+        <w:instrText xml:space="preserve"> SEQ Hình_2. \* ARABIC </w:instrText>
+      </w:r>
+      <w:r>
+        <w:fldChar w:fldCharType="separate"/>
+      </w:r>
+      <w:r>
+        <w:rPr>
+          <w:noProof/>
+        </w:rPr>
+        <w:t>26</w:t>
+      </w:r>
+      <w:r>
+        <w:rPr>
+          <w:noProof/>
+        </w:rPr>
+        <w:fldChar w:fldCharType="end"/>
+      </w:r>
       <w:r>
         <w:t>. Biểu đồ hoạt động xoá dữ liệu</w:t>
       </w:r>
@@ -10550,6 +11502,7 @@
       </w:pPr>
       <w:r>
         <w:rPr>
+          <w:noProof/>
           <w:lang w:val="en-US"/>
         </w:rPr>
         <w:lastRenderedPageBreak/>
@@ -10600,14 +11553,27 @@
       <w:r>
         <w:t>.</w:t>
       </w:r>
-      <w:fldSimple w:instr=" SEQ Hình_2. \* ARABIC ">
-        <w:r>
-          <w:rPr>
-            <w:noProof/>
-          </w:rPr>
-          <w:t>27</w:t>
-        </w:r>
-      </w:fldSimple>
+      <w:r>
+        <w:fldChar w:fldCharType="begin"/>
+      </w:r>
+      <w:r>
+        <w:instrText xml:space="preserve"> SEQ Hình_2. \* ARABIC </w:instrText>
+      </w:r>
+      <w:r>
+        <w:fldChar w:fldCharType="separate"/>
+      </w:r>
+      <w:r>
+        <w:rPr>
+          <w:noProof/>
+        </w:rPr>
+        <w:t>27</w:t>
+      </w:r>
+      <w:r>
+        <w:rPr>
+          <w:noProof/>
+        </w:rPr>
+        <w:fldChar w:fldCharType="end"/>
+      </w:r>
       <w:r>
         <w:t>. Sơ đồ hoạt động tìm kiếm dữ liệu</w:t>
       </w:r>
@@ -10636,6 +11602,7 @@
       </w:pPr>
       <w:r>
         <w:rPr>
+          <w:noProof/>
           <w:lang w:val="en-US"/>
         </w:rPr>
         <w:lastRenderedPageBreak/>
@@ -10683,14 +11650,27 @@
       <w:r>
         <w:t>Hình 2.</w:t>
       </w:r>
-      <w:fldSimple w:instr=" SEQ Hình_2. \* ARABIC ">
-        <w:r>
-          <w:rPr>
-            <w:noProof/>
-          </w:rPr>
-          <w:t>28</w:t>
-        </w:r>
-      </w:fldSimple>
+      <w:r>
+        <w:fldChar w:fldCharType="begin"/>
+      </w:r>
+      <w:r>
+        <w:instrText xml:space="preserve"> SEQ Hình_2. \* ARABIC </w:instrText>
+      </w:r>
+      <w:r>
+        <w:fldChar w:fldCharType="separate"/>
+      </w:r>
+      <w:r>
+        <w:rPr>
+          <w:noProof/>
+        </w:rPr>
+        <w:t>28</w:t>
+      </w:r>
+      <w:r>
+        <w:rPr>
+          <w:noProof/>
+        </w:rPr>
+        <w:fldChar w:fldCharType="end"/>
+      </w:r>
       <w:r>
         <w:t>. Biểu đồ hoạt động phân quyền</w:t>
       </w:r>

</xml_diff>